<commit_message>
ROC curve area correction
</commit_message>
<xml_diff>
--- a/CS 514 Project 5 Report and Manual.docx
+++ b/CS 514 Project 5 Report and Manual.docx
@@ -761,6 +761,12 @@
         </w:rPr>
         <w:t xml:space="preserve"> will create another file and this file will be used for calculating information gain of each of the 571 attributes available. </w:t>
       </w:r>
+      <w:r>
+        <w:rPr>
+          <w:i/>
+        </w:rPr>
+        <w:t xml:space="preserve">Changing this parameter might need some additional modifications in the code. I would not recommend the reviewer to change this parameter by a very large margin. </w:t>
+      </w:r>
     </w:p>
     <w:p>
       <w:pPr>
@@ -799,6 +805,7 @@
           <w:b/>
           <w:sz w:val="24"/>
         </w:rPr>
+        <w:lastRenderedPageBreak/>
         <w:t xml:space="preserve">python </w:t>
       </w:r>
       <w:r>
@@ -819,7 +826,6 @@
         <w:rPr>
           <w:i/>
         </w:rPr>
-        <w:lastRenderedPageBreak/>
         <w:t xml:space="preserve">Below command is the command responsible for learning a decision tree plotting different results and calculating the ROC curve area for different data points. </w:t>
       </w:r>
     </w:p>
@@ -903,8 +909,6 @@
         </w:rPr>
         <w:t xml:space="preserve"> A total of 3 plots will appear (almost) simultaneously on your screen. Each of the plots and their interpretation are explained in the following pages.</w:t>
       </w:r>
-      <w:bookmarkStart w:id="0" w:name="_GoBack"/>
-      <w:bookmarkEnd w:id="0"/>
     </w:p>
     <w:p>
       <w:pPr>
@@ -957,13 +961,24 @@
           </w:tcPr>
           <w:p>
             <w:pPr>
-              <w:rPr>
-                <w:rFonts w:ascii="Courier New" w:hAnsi="Courier New" w:cs="Courier New"/>
-              </w:rPr>
-            </w:pPr>
-            <w:r>
-              <w:rPr>
-                <w:rFonts w:ascii="Courier New" w:hAnsi="Courier New" w:cs="Courier New"/>
+              <w:pStyle w:val="HTMLPreformatted"/>
+              <w:shd w:val="clear" w:color="auto" w:fill="FFFFFF"/>
+              <w:wordWrap w:val="0"/>
+              <w:spacing w:line="255" w:lineRule="atLeast"/>
+              <w:textAlignment w:val="baseline"/>
+              <w:rPr>
+                <w:rFonts w:ascii="Courier" w:hAnsi="Courier"/>
+                <w:color w:val="000000"/>
+                <w:sz w:val="21"/>
+                <w:szCs w:val="21"/>
+              </w:rPr>
+            </w:pPr>
+            <w:r>
+              <w:rPr>
+                <w:rFonts w:ascii="Courier" w:hAnsi="Courier"/>
+                <w:color w:val="000000"/>
+                <w:sz w:val="21"/>
+                <w:szCs w:val="21"/>
               </w:rPr>
               <w:t>Current split 10.000000 - 90.000000</w:t>
             </w:r>
@@ -977,15 +992,43 @@
           </w:tcPr>
           <w:p>
             <w:pPr>
-              <w:rPr>
-                <w:rFonts w:ascii="Courier New" w:hAnsi="Courier New" w:cs="Courier New"/>
-              </w:rPr>
-            </w:pPr>
-            <w:r>
-              <w:rPr>
-                <w:rFonts w:ascii="Courier New" w:hAnsi="Courier New" w:cs="Courier New"/>
-              </w:rPr>
-              <w:t>Accuracy : 92.580900</w:t>
+              <w:shd w:val="clear" w:color="auto" w:fill="FFFFFF"/>
+              <w:tabs>
+                <w:tab w:val="left" w:pos="916"/>
+                <w:tab w:val="left" w:pos="1832"/>
+                <w:tab w:val="left" w:pos="2748"/>
+                <w:tab w:val="left" w:pos="3664"/>
+                <w:tab w:val="left" w:pos="4580"/>
+                <w:tab w:val="left" w:pos="5496"/>
+                <w:tab w:val="left" w:pos="6412"/>
+                <w:tab w:val="left" w:pos="7328"/>
+                <w:tab w:val="left" w:pos="8244"/>
+                <w:tab w:val="left" w:pos="9160"/>
+                <w:tab w:val="left" w:pos="10076"/>
+                <w:tab w:val="left" w:pos="10992"/>
+                <w:tab w:val="left" w:pos="11908"/>
+                <w:tab w:val="left" w:pos="12824"/>
+                <w:tab w:val="left" w:pos="13740"/>
+                <w:tab w:val="left" w:pos="14656"/>
+              </w:tabs>
+              <w:wordWrap w:val="0"/>
+              <w:spacing w:line="255" w:lineRule="atLeast"/>
+              <w:textAlignment w:val="baseline"/>
+              <w:rPr>
+                <w:rFonts w:ascii="Courier" w:hAnsi="Courier" w:cs="Courier New"/>
+                <w:color w:val="000000"/>
+                <w:sz w:val="21"/>
+                <w:szCs w:val="21"/>
+              </w:rPr>
+            </w:pPr>
+            <w:r>
+              <w:rPr>
+                <w:rFonts w:ascii="Courier" w:hAnsi="Courier" w:cs="Courier New"/>
+                <w:color w:val="000000"/>
+                <w:sz w:val="21"/>
+                <w:szCs w:val="21"/>
+              </w:rPr>
+              <w:t>Accuracy : 92.330966</w:t>
             </w:r>
           </w:p>
         </w:tc>
@@ -997,29 +1040,70 @@
           </w:tcPr>
           <w:p>
             <w:pPr>
-              <w:rPr>
-                <w:rFonts w:ascii="Courier New" w:hAnsi="Courier New" w:cs="Courier New"/>
-              </w:rPr>
-            </w:pPr>
-            <w:r>
-              <w:rPr>
-                <w:rFonts w:ascii="Courier New" w:hAnsi="Courier New" w:cs="Courier New"/>
-              </w:rPr>
-              <w:t>Area under the ROC curve : 0.461205</w:t>
-            </w:r>
-          </w:p>
-        </w:tc>
-      </w:tr>
-      <w:tr>
+              <w:shd w:val="clear" w:color="auto" w:fill="FFFFFF"/>
+              <w:tabs>
+                <w:tab w:val="left" w:pos="916"/>
+                <w:tab w:val="left" w:pos="1832"/>
+                <w:tab w:val="left" w:pos="2748"/>
+                <w:tab w:val="left" w:pos="3664"/>
+                <w:tab w:val="left" w:pos="4580"/>
+                <w:tab w:val="left" w:pos="5496"/>
+                <w:tab w:val="left" w:pos="6412"/>
+                <w:tab w:val="left" w:pos="7328"/>
+                <w:tab w:val="left" w:pos="8244"/>
+                <w:tab w:val="left" w:pos="9160"/>
+                <w:tab w:val="left" w:pos="10076"/>
+                <w:tab w:val="left" w:pos="10992"/>
+                <w:tab w:val="left" w:pos="11908"/>
+                <w:tab w:val="left" w:pos="12824"/>
+                <w:tab w:val="left" w:pos="13740"/>
+                <w:tab w:val="left" w:pos="14656"/>
+              </w:tabs>
+              <w:wordWrap w:val="0"/>
+              <w:spacing w:line="255" w:lineRule="atLeast"/>
+              <w:textAlignment w:val="baseline"/>
+              <w:rPr>
+                <w:rFonts w:ascii="Courier" w:hAnsi="Courier" w:cs="Courier New"/>
+                <w:color w:val="000000"/>
+                <w:sz w:val="21"/>
+                <w:szCs w:val="21"/>
+              </w:rPr>
+            </w:pPr>
+            <w:r>
+              <w:rPr>
+                <w:rFonts w:ascii="Courier" w:hAnsi="Courier" w:cs="Courier New"/>
+                <w:color w:val="000000"/>
+                <w:sz w:val="21"/>
+                <w:szCs w:val="21"/>
+              </w:rPr>
+              <w:t>Area under the ROC curve : 0.959898</w:t>
+            </w:r>
+          </w:p>
+        </w:tc>
+      </w:tr>
+      <w:tr>
+        <w:trPr>
+          <w:trHeight w:val="278"/>
+        </w:trPr>
         <w:tc>
           <w:tcPr>
             <w:tcW w:w="9350" w:type="dxa"/>
-            <w:shd w:val="clear" w:color="auto" w:fill="FFFF00"/>
-          </w:tcPr>
-          <w:p>
-            <w:pPr>
-              <w:rPr>
-                <w:rFonts w:ascii="Courier New" w:hAnsi="Courier New" w:cs="Courier New"/>
+            <w:shd w:val="clear" w:color="auto" w:fill="FFC000"/>
+          </w:tcPr>
+          <w:p>
+            <w:pPr>
+              <w:shd w:val="clear" w:color="auto" w:fill="FFFFFF"/>
+              <w:tabs>
+                <w:tab w:val="left" w:pos="1400"/>
+              </w:tabs>
+              <w:wordWrap w:val="0"/>
+              <w:spacing w:line="255" w:lineRule="atLeast"/>
+              <w:textAlignment w:val="baseline"/>
+              <w:rPr>
+                <w:rFonts w:ascii="Courier" w:hAnsi="Courier" w:cs="Courier New"/>
+                <w:color w:val="000000"/>
+                <w:sz w:val="21"/>
+                <w:szCs w:val="21"/>
               </w:rPr>
             </w:pPr>
           </w:p>
@@ -1032,13 +1116,41 @@
           </w:tcPr>
           <w:p>
             <w:pPr>
-              <w:rPr>
-                <w:rFonts w:ascii="Courier New" w:hAnsi="Courier New" w:cs="Courier New"/>
-              </w:rPr>
-            </w:pPr>
-            <w:r>
-              <w:rPr>
-                <w:rFonts w:ascii="Courier New" w:hAnsi="Courier New" w:cs="Courier New"/>
+              <w:shd w:val="clear" w:color="auto" w:fill="FFFFFF"/>
+              <w:tabs>
+                <w:tab w:val="left" w:pos="916"/>
+                <w:tab w:val="left" w:pos="1832"/>
+                <w:tab w:val="left" w:pos="2748"/>
+                <w:tab w:val="left" w:pos="3664"/>
+                <w:tab w:val="left" w:pos="4580"/>
+                <w:tab w:val="left" w:pos="5496"/>
+                <w:tab w:val="left" w:pos="6412"/>
+                <w:tab w:val="left" w:pos="7328"/>
+                <w:tab w:val="left" w:pos="8244"/>
+                <w:tab w:val="left" w:pos="9160"/>
+                <w:tab w:val="left" w:pos="10076"/>
+                <w:tab w:val="left" w:pos="10992"/>
+                <w:tab w:val="left" w:pos="11908"/>
+                <w:tab w:val="left" w:pos="12824"/>
+                <w:tab w:val="left" w:pos="13740"/>
+                <w:tab w:val="left" w:pos="14656"/>
+              </w:tabs>
+              <w:wordWrap w:val="0"/>
+              <w:spacing w:line="255" w:lineRule="atLeast"/>
+              <w:textAlignment w:val="baseline"/>
+              <w:rPr>
+                <w:rFonts w:ascii="Courier" w:hAnsi="Courier" w:cs="Courier New"/>
+                <w:color w:val="000000"/>
+                <w:sz w:val="21"/>
+                <w:szCs w:val="21"/>
+              </w:rPr>
+            </w:pPr>
+            <w:r>
+              <w:rPr>
+                <w:rFonts w:ascii="Courier" w:hAnsi="Courier" w:cs="Courier New"/>
+                <w:color w:val="000000"/>
+                <w:sz w:val="21"/>
+                <w:szCs w:val="21"/>
               </w:rPr>
               <w:t>Current split 20.000000 - 80.000000</w:t>
             </w:r>
@@ -1052,15 +1164,43 @@
           </w:tcPr>
           <w:p>
             <w:pPr>
-              <w:rPr>
-                <w:rFonts w:ascii="Courier New" w:hAnsi="Courier New" w:cs="Courier New"/>
-              </w:rPr>
-            </w:pPr>
-            <w:r>
-              <w:rPr>
-                <w:rFonts w:ascii="Courier New" w:hAnsi="Courier New" w:cs="Courier New"/>
-              </w:rPr>
-              <w:t>Accuracy : 92.811102</w:t>
+              <w:shd w:val="clear" w:color="auto" w:fill="FFFFFF"/>
+              <w:tabs>
+                <w:tab w:val="left" w:pos="916"/>
+                <w:tab w:val="left" w:pos="1832"/>
+                <w:tab w:val="left" w:pos="2748"/>
+                <w:tab w:val="left" w:pos="3664"/>
+                <w:tab w:val="left" w:pos="4580"/>
+                <w:tab w:val="left" w:pos="5496"/>
+                <w:tab w:val="left" w:pos="6412"/>
+                <w:tab w:val="left" w:pos="7328"/>
+                <w:tab w:val="left" w:pos="8244"/>
+                <w:tab w:val="left" w:pos="9160"/>
+                <w:tab w:val="left" w:pos="10076"/>
+                <w:tab w:val="left" w:pos="10992"/>
+                <w:tab w:val="left" w:pos="11908"/>
+                <w:tab w:val="left" w:pos="12824"/>
+                <w:tab w:val="left" w:pos="13740"/>
+                <w:tab w:val="left" w:pos="14656"/>
+              </w:tabs>
+              <w:wordWrap w:val="0"/>
+              <w:spacing w:line="255" w:lineRule="atLeast"/>
+              <w:textAlignment w:val="baseline"/>
+              <w:rPr>
+                <w:rFonts w:ascii="Courier" w:hAnsi="Courier" w:cs="Courier New"/>
+                <w:color w:val="000000"/>
+                <w:sz w:val="21"/>
+                <w:szCs w:val="21"/>
+              </w:rPr>
+            </w:pPr>
+            <w:r>
+              <w:rPr>
+                <w:rFonts w:ascii="Courier" w:hAnsi="Courier" w:cs="Courier New"/>
+                <w:color w:val="000000"/>
+                <w:sz w:val="21"/>
+                <w:szCs w:val="21"/>
+              </w:rPr>
+              <w:t>Accuracy : 92.797948</w:t>
             </w:r>
           </w:p>
         </w:tc>
@@ -1072,15 +1212,43 @@
           </w:tcPr>
           <w:p>
             <w:pPr>
-              <w:rPr>
-                <w:rFonts w:ascii="Courier New" w:hAnsi="Courier New" w:cs="Courier New"/>
-              </w:rPr>
-            </w:pPr>
-            <w:r>
-              <w:rPr>
-                <w:rFonts w:ascii="Courier New" w:hAnsi="Courier New" w:cs="Courier New"/>
-              </w:rPr>
-              <w:t>Area under the ROC curve : 0.462491</w:t>
+              <w:shd w:val="clear" w:color="auto" w:fill="FFFFFF"/>
+              <w:tabs>
+                <w:tab w:val="left" w:pos="916"/>
+                <w:tab w:val="left" w:pos="1832"/>
+                <w:tab w:val="left" w:pos="2748"/>
+                <w:tab w:val="left" w:pos="3664"/>
+                <w:tab w:val="left" w:pos="4580"/>
+                <w:tab w:val="left" w:pos="5496"/>
+                <w:tab w:val="left" w:pos="6412"/>
+                <w:tab w:val="left" w:pos="7328"/>
+                <w:tab w:val="left" w:pos="8244"/>
+                <w:tab w:val="left" w:pos="9160"/>
+                <w:tab w:val="left" w:pos="10076"/>
+                <w:tab w:val="left" w:pos="10992"/>
+                <w:tab w:val="left" w:pos="11908"/>
+                <w:tab w:val="left" w:pos="12824"/>
+                <w:tab w:val="left" w:pos="13740"/>
+                <w:tab w:val="left" w:pos="14656"/>
+              </w:tabs>
+              <w:wordWrap w:val="0"/>
+              <w:spacing w:line="255" w:lineRule="atLeast"/>
+              <w:textAlignment w:val="baseline"/>
+              <w:rPr>
+                <w:rFonts w:ascii="Courier" w:hAnsi="Courier" w:cs="Courier New"/>
+                <w:color w:val="000000"/>
+                <w:sz w:val="21"/>
+                <w:szCs w:val="21"/>
+              </w:rPr>
+            </w:pPr>
+            <w:r>
+              <w:rPr>
+                <w:rFonts w:ascii="Courier" w:hAnsi="Courier" w:cs="Courier New"/>
+                <w:color w:val="000000"/>
+                <w:sz w:val="21"/>
+                <w:szCs w:val="21"/>
+              </w:rPr>
+              <w:t>Area under the ROC curve : 0.962423</w:t>
             </w:r>
           </w:p>
         </w:tc>
@@ -1089,12 +1257,37 @@
         <w:tc>
           <w:tcPr>
             <w:tcW w:w="9350" w:type="dxa"/>
-            <w:shd w:val="clear" w:color="auto" w:fill="FFFF00"/>
-          </w:tcPr>
-          <w:p>
-            <w:pPr>
-              <w:rPr>
-                <w:rFonts w:ascii="Courier New" w:hAnsi="Courier New" w:cs="Courier New"/>
+            <w:shd w:val="clear" w:color="auto" w:fill="FFC000"/>
+          </w:tcPr>
+          <w:p>
+            <w:pPr>
+              <w:shd w:val="clear" w:color="auto" w:fill="FFFFFF"/>
+              <w:tabs>
+                <w:tab w:val="left" w:pos="916"/>
+                <w:tab w:val="left" w:pos="1832"/>
+                <w:tab w:val="left" w:pos="2748"/>
+                <w:tab w:val="left" w:pos="3664"/>
+                <w:tab w:val="left" w:pos="4580"/>
+                <w:tab w:val="left" w:pos="5496"/>
+                <w:tab w:val="left" w:pos="6412"/>
+                <w:tab w:val="left" w:pos="7328"/>
+                <w:tab w:val="left" w:pos="8244"/>
+                <w:tab w:val="left" w:pos="9160"/>
+                <w:tab w:val="left" w:pos="10076"/>
+                <w:tab w:val="left" w:pos="10992"/>
+                <w:tab w:val="left" w:pos="11908"/>
+                <w:tab w:val="left" w:pos="12824"/>
+                <w:tab w:val="left" w:pos="13740"/>
+                <w:tab w:val="left" w:pos="14656"/>
+              </w:tabs>
+              <w:wordWrap w:val="0"/>
+              <w:spacing w:line="255" w:lineRule="atLeast"/>
+              <w:textAlignment w:val="baseline"/>
+              <w:rPr>
+                <w:rFonts w:ascii="Courier" w:hAnsi="Courier" w:cs="Courier New"/>
+                <w:color w:val="000000"/>
+                <w:sz w:val="21"/>
+                <w:szCs w:val="21"/>
               </w:rPr>
             </w:pPr>
           </w:p>
@@ -1107,13 +1300,41 @@
           </w:tcPr>
           <w:p>
             <w:pPr>
-              <w:rPr>
-                <w:rFonts w:ascii="Courier New" w:hAnsi="Courier New" w:cs="Courier New"/>
-              </w:rPr>
-            </w:pPr>
-            <w:r>
-              <w:rPr>
-                <w:rFonts w:ascii="Courier New" w:hAnsi="Courier New" w:cs="Courier New"/>
+              <w:shd w:val="clear" w:color="auto" w:fill="FFFFFF"/>
+              <w:tabs>
+                <w:tab w:val="left" w:pos="916"/>
+                <w:tab w:val="left" w:pos="1832"/>
+                <w:tab w:val="left" w:pos="2748"/>
+                <w:tab w:val="left" w:pos="3664"/>
+                <w:tab w:val="left" w:pos="4580"/>
+                <w:tab w:val="left" w:pos="5496"/>
+                <w:tab w:val="left" w:pos="6412"/>
+                <w:tab w:val="left" w:pos="7328"/>
+                <w:tab w:val="left" w:pos="8244"/>
+                <w:tab w:val="left" w:pos="9160"/>
+                <w:tab w:val="left" w:pos="10076"/>
+                <w:tab w:val="left" w:pos="10992"/>
+                <w:tab w:val="left" w:pos="11908"/>
+                <w:tab w:val="left" w:pos="12824"/>
+                <w:tab w:val="left" w:pos="13740"/>
+                <w:tab w:val="left" w:pos="14656"/>
+              </w:tabs>
+              <w:wordWrap w:val="0"/>
+              <w:spacing w:line="255" w:lineRule="atLeast"/>
+              <w:textAlignment w:val="baseline"/>
+              <w:rPr>
+                <w:rFonts w:ascii="Courier" w:hAnsi="Courier" w:cs="Courier New"/>
+                <w:color w:val="000000"/>
+                <w:sz w:val="21"/>
+                <w:szCs w:val="21"/>
+              </w:rPr>
+            </w:pPr>
+            <w:r>
+              <w:rPr>
+                <w:rFonts w:ascii="Courier" w:hAnsi="Courier" w:cs="Courier New"/>
+                <w:color w:val="000000"/>
+                <w:sz w:val="21"/>
+                <w:szCs w:val="21"/>
               </w:rPr>
               <w:t>Current split 30.000000 - 70.000000</w:t>
             </w:r>
@@ -1121,25 +1342,141 @@
         </w:tc>
       </w:tr>
       <w:tr>
+        <w:tc>
+          <w:tcPr>
+            <w:tcW w:w="9350" w:type="dxa"/>
+          </w:tcPr>
+          <w:p>
+            <w:pPr>
+              <w:shd w:val="clear" w:color="auto" w:fill="FFFFFF"/>
+              <w:tabs>
+                <w:tab w:val="left" w:pos="916"/>
+                <w:tab w:val="left" w:pos="1832"/>
+                <w:tab w:val="left" w:pos="2748"/>
+                <w:tab w:val="left" w:pos="3664"/>
+                <w:tab w:val="left" w:pos="4580"/>
+                <w:tab w:val="left" w:pos="5496"/>
+                <w:tab w:val="left" w:pos="6412"/>
+                <w:tab w:val="left" w:pos="7328"/>
+                <w:tab w:val="left" w:pos="8244"/>
+                <w:tab w:val="left" w:pos="9160"/>
+                <w:tab w:val="left" w:pos="10076"/>
+                <w:tab w:val="left" w:pos="10992"/>
+                <w:tab w:val="left" w:pos="11908"/>
+                <w:tab w:val="left" w:pos="12824"/>
+                <w:tab w:val="left" w:pos="13740"/>
+                <w:tab w:val="left" w:pos="14656"/>
+              </w:tabs>
+              <w:wordWrap w:val="0"/>
+              <w:spacing w:line="255" w:lineRule="atLeast"/>
+              <w:textAlignment w:val="baseline"/>
+              <w:rPr>
+                <w:rFonts w:ascii="Courier" w:hAnsi="Courier" w:cs="Courier New"/>
+                <w:color w:val="000000"/>
+                <w:sz w:val="21"/>
+                <w:szCs w:val="21"/>
+              </w:rPr>
+            </w:pPr>
+            <w:r>
+              <w:rPr>
+                <w:rFonts w:ascii="Courier" w:hAnsi="Courier" w:cs="Courier New"/>
+                <w:color w:val="000000"/>
+                <w:sz w:val="21"/>
+                <w:szCs w:val="21"/>
+              </w:rPr>
+              <w:t>Accuracy : 92.739071</w:t>
+            </w:r>
+          </w:p>
+        </w:tc>
+      </w:tr>
+      <w:tr>
+        <w:tc>
+          <w:tcPr>
+            <w:tcW w:w="9350" w:type="dxa"/>
+          </w:tcPr>
+          <w:p>
+            <w:pPr>
+              <w:shd w:val="clear" w:color="auto" w:fill="FFFFFF"/>
+              <w:tabs>
+                <w:tab w:val="left" w:pos="916"/>
+                <w:tab w:val="left" w:pos="1832"/>
+                <w:tab w:val="left" w:pos="2748"/>
+                <w:tab w:val="left" w:pos="3664"/>
+                <w:tab w:val="left" w:pos="4580"/>
+                <w:tab w:val="left" w:pos="5496"/>
+                <w:tab w:val="left" w:pos="6412"/>
+                <w:tab w:val="left" w:pos="7328"/>
+                <w:tab w:val="left" w:pos="8244"/>
+                <w:tab w:val="left" w:pos="9160"/>
+                <w:tab w:val="left" w:pos="10076"/>
+                <w:tab w:val="left" w:pos="10992"/>
+                <w:tab w:val="left" w:pos="11908"/>
+                <w:tab w:val="left" w:pos="12824"/>
+                <w:tab w:val="left" w:pos="13740"/>
+                <w:tab w:val="left" w:pos="14656"/>
+              </w:tabs>
+              <w:wordWrap w:val="0"/>
+              <w:spacing w:line="255" w:lineRule="atLeast"/>
+              <w:textAlignment w:val="baseline"/>
+              <w:rPr>
+                <w:rFonts w:ascii="Courier" w:hAnsi="Courier" w:cs="Courier New"/>
+                <w:color w:val="000000"/>
+                <w:sz w:val="21"/>
+                <w:szCs w:val="21"/>
+              </w:rPr>
+            </w:pPr>
+            <w:r>
+              <w:rPr>
+                <w:rFonts w:ascii="Courier" w:hAnsi="Courier" w:cs="Courier New"/>
+                <w:color w:val="000000"/>
+                <w:sz w:val="21"/>
+                <w:szCs w:val="21"/>
+              </w:rPr>
+              <w:t>Area under the ROC curve : 0.962180</w:t>
+            </w:r>
+          </w:p>
+        </w:tc>
+      </w:tr>
+      <w:tr>
         <w:trPr>
-          <w:trHeight w:val="296"/>
+          <w:trHeight w:val="278"/>
         </w:trPr>
         <w:tc>
           <w:tcPr>
             <w:tcW w:w="9350" w:type="dxa"/>
-          </w:tcPr>
-          <w:p>
-            <w:pPr>
-              <w:rPr>
-                <w:rFonts w:ascii="Courier New" w:hAnsi="Courier New" w:cs="Courier New"/>
-              </w:rPr>
-            </w:pPr>
-            <w:r>
-              <w:rPr>
-                <w:rFonts w:ascii="Courier New" w:hAnsi="Courier New" w:cs="Courier New"/>
-              </w:rPr>
-              <w:t>Accuracy : 92.646994</w:t>
-            </w:r>
+            <w:shd w:val="clear" w:color="auto" w:fill="FFC000"/>
+          </w:tcPr>
+          <w:p>
+            <w:pPr>
+              <w:shd w:val="clear" w:color="auto" w:fill="FFFFFF"/>
+              <w:tabs>
+                <w:tab w:val="left" w:pos="916"/>
+                <w:tab w:val="left" w:pos="1832"/>
+                <w:tab w:val="left" w:pos="2748"/>
+                <w:tab w:val="left" w:pos="3664"/>
+                <w:tab w:val="left" w:pos="4580"/>
+                <w:tab w:val="left" w:pos="5496"/>
+                <w:tab w:val="left" w:pos="6412"/>
+                <w:tab w:val="left" w:pos="7328"/>
+                <w:tab w:val="left" w:pos="8244"/>
+                <w:tab w:val="left" w:pos="9160"/>
+                <w:tab w:val="left" w:pos="10076"/>
+                <w:tab w:val="left" w:pos="10992"/>
+                <w:tab w:val="left" w:pos="11908"/>
+                <w:tab w:val="left" w:pos="12824"/>
+                <w:tab w:val="left" w:pos="13740"/>
+                <w:tab w:val="left" w:pos="14656"/>
+              </w:tabs>
+              <w:wordWrap w:val="0"/>
+              <w:spacing w:line="255" w:lineRule="atLeast"/>
+              <w:textAlignment w:val="baseline"/>
+              <w:rPr>
+                <w:rFonts w:ascii="Courier" w:hAnsi="Courier" w:cs="Courier New"/>
+                <w:color w:val="000000"/>
+                <w:sz w:val="21"/>
+                <w:szCs w:val="21"/>
+              </w:rPr>
+            </w:pPr>
           </w:p>
         </w:tc>
       </w:tr>
@@ -1150,15 +1487,43 @@
           </w:tcPr>
           <w:p>
             <w:pPr>
-              <w:rPr>
-                <w:rFonts w:ascii="Courier New" w:hAnsi="Courier New" w:cs="Courier New"/>
-              </w:rPr>
-            </w:pPr>
-            <w:r>
-              <w:rPr>
-                <w:rFonts w:ascii="Courier New" w:hAnsi="Courier New" w:cs="Courier New"/>
-              </w:rPr>
-              <w:t>Area under the ROC curve : 0.461700</w:t>
+              <w:shd w:val="clear" w:color="auto" w:fill="FFFFFF"/>
+              <w:tabs>
+                <w:tab w:val="left" w:pos="916"/>
+                <w:tab w:val="left" w:pos="1832"/>
+                <w:tab w:val="left" w:pos="2748"/>
+                <w:tab w:val="left" w:pos="3664"/>
+                <w:tab w:val="left" w:pos="4580"/>
+                <w:tab w:val="left" w:pos="5496"/>
+                <w:tab w:val="left" w:pos="6412"/>
+                <w:tab w:val="left" w:pos="7328"/>
+                <w:tab w:val="left" w:pos="8244"/>
+                <w:tab w:val="left" w:pos="9160"/>
+                <w:tab w:val="left" w:pos="10076"/>
+                <w:tab w:val="left" w:pos="10992"/>
+                <w:tab w:val="left" w:pos="11908"/>
+                <w:tab w:val="left" w:pos="12824"/>
+                <w:tab w:val="left" w:pos="13740"/>
+                <w:tab w:val="left" w:pos="14656"/>
+              </w:tabs>
+              <w:wordWrap w:val="0"/>
+              <w:spacing w:line="255" w:lineRule="atLeast"/>
+              <w:textAlignment w:val="baseline"/>
+              <w:rPr>
+                <w:rFonts w:ascii="Courier" w:hAnsi="Courier" w:cs="Courier New"/>
+                <w:color w:val="000000"/>
+                <w:sz w:val="21"/>
+                <w:szCs w:val="21"/>
+              </w:rPr>
+            </w:pPr>
+            <w:r>
+              <w:rPr>
+                <w:rFonts w:ascii="Courier" w:hAnsi="Courier" w:cs="Courier New"/>
+                <w:color w:val="000000"/>
+                <w:sz w:val="21"/>
+                <w:szCs w:val="21"/>
+              </w:rPr>
+              <w:t>Current split 40.000000 - 60.000000</w:t>
             </w:r>
           </w:p>
         </w:tc>
@@ -1167,14 +1532,47 @@
         <w:tc>
           <w:tcPr>
             <w:tcW w:w="9350" w:type="dxa"/>
-            <w:shd w:val="clear" w:color="auto" w:fill="FFFF00"/>
-          </w:tcPr>
-          <w:p>
-            <w:pPr>
-              <w:rPr>
-                <w:rFonts w:ascii="Courier New" w:hAnsi="Courier New" w:cs="Courier New"/>
-              </w:rPr>
-            </w:pPr>
+          </w:tcPr>
+          <w:p>
+            <w:pPr>
+              <w:shd w:val="clear" w:color="auto" w:fill="FFFFFF"/>
+              <w:tabs>
+                <w:tab w:val="left" w:pos="916"/>
+                <w:tab w:val="left" w:pos="1832"/>
+                <w:tab w:val="left" w:pos="2748"/>
+                <w:tab w:val="left" w:pos="3664"/>
+                <w:tab w:val="left" w:pos="4580"/>
+                <w:tab w:val="left" w:pos="5496"/>
+                <w:tab w:val="left" w:pos="6412"/>
+                <w:tab w:val="left" w:pos="7328"/>
+                <w:tab w:val="left" w:pos="8244"/>
+                <w:tab w:val="left" w:pos="9160"/>
+                <w:tab w:val="left" w:pos="10076"/>
+                <w:tab w:val="left" w:pos="10992"/>
+                <w:tab w:val="left" w:pos="11908"/>
+                <w:tab w:val="left" w:pos="12824"/>
+                <w:tab w:val="left" w:pos="13740"/>
+                <w:tab w:val="left" w:pos="14656"/>
+              </w:tabs>
+              <w:wordWrap w:val="0"/>
+              <w:spacing w:line="255" w:lineRule="atLeast"/>
+              <w:textAlignment w:val="baseline"/>
+              <w:rPr>
+                <w:rFonts w:ascii="Courier" w:hAnsi="Courier" w:cs="Courier New"/>
+                <w:color w:val="000000"/>
+                <w:sz w:val="21"/>
+                <w:szCs w:val="21"/>
+              </w:rPr>
+            </w:pPr>
+            <w:r>
+              <w:rPr>
+                <w:rFonts w:ascii="Courier" w:hAnsi="Courier" w:cs="Courier New"/>
+                <w:color w:val="000000"/>
+                <w:sz w:val="21"/>
+                <w:szCs w:val="21"/>
+              </w:rPr>
+              <w:t>Accuracy : 92.778216</w:t>
+            </w:r>
           </w:p>
         </w:tc>
       </w:tr>
@@ -1185,15 +1583,43 @@
           </w:tcPr>
           <w:p>
             <w:pPr>
-              <w:rPr>
-                <w:rFonts w:ascii="Courier New" w:hAnsi="Courier New" w:cs="Courier New"/>
-              </w:rPr>
-            </w:pPr>
-            <w:r>
-              <w:rPr>
-                <w:rFonts w:ascii="Courier New" w:hAnsi="Courier New" w:cs="Courier New"/>
-              </w:rPr>
-              <w:t>Current split 40.000000 - 60.000000</w:t>
+              <w:shd w:val="clear" w:color="auto" w:fill="FFFFFF"/>
+              <w:tabs>
+                <w:tab w:val="left" w:pos="916"/>
+                <w:tab w:val="left" w:pos="1832"/>
+                <w:tab w:val="left" w:pos="2748"/>
+                <w:tab w:val="left" w:pos="3664"/>
+                <w:tab w:val="left" w:pos="4580"/>
+                <w:tab w:val="left" w:pos="5496"/>
+                <w:tab w:val="left" w:pos="6412"/>
+                <w:tab w:val="left" w:pos="7328"/>
+                <w:tab w:val="left" w:pos="8244"/>
+                <w:tab w:val="left" w:pos="9160"/>
+                <w:tab w:val="left" w:pos="10076"/>
+                <w:tab w:val="left" w:pos="10992"/>
+                <w:tab w:val="left" w:pos="11908"/>
+                <w:tab w:val="left" w:pos="12824"/>
+                <w:tab w:val="left" w:pos="13740"/>
+                <w:tab w:val="left" w:pos="14656"/>
+              </w:tabs>
+              <w:wordWrap w:val="0"/>
+              <w:spacing w:line="255" w:lineRule="atLeast"/>
+              <w:textAlignment w:val="baseline"/>
+              <w:rPr>
+                <w:rFonts w:ascii="Courier" w:hAnsi="Courier" w:cs="Courier New"/>
+                <w:color w:val="000000"/>
+                <w:sz w:val="21"/>
+                <w:szCs w:val="21"/>
+              </w:rPr>
+            </w:pPr>
+            <w:r>
+              <w:rPr>
+                <w:rFonts w:ascii="Courier" w:hAnsi="Courier" w:cs="Courier New"/>
+                <w:color w:val="000000"/>
+                <w:sz w:val="21"/>
+                <w:szCs w:val="21"/>
+              </w:rPr>
+              <w:t>Area under the ROC curve : 0.962368</w:t>
             </w:r>
           </w:p>
         </w:tc>
@@ -1202,19 +1628,39 @@
         <w:tc>
           <w:tcPr>
             <w:tcW w:w="9350" w:type="dxa"/>
-          </w:tcPr>
-          <w:p>
-            <w:pPr>
-              <w:rPr>
-                <w:rFonts w:ascii="Courier New" w:hAnsi="Courier New" w:cs="Courier New"/>
-              </w:rPr>
-            </w:pPr>
-            <w:r>
-              <w:rPr>
-                <w:rFonts w:ascii="Courier New" w:hAnsi="Courier New" w:cs="Courier New"/>
-              </w:rPr>
-              <w:t>Accuracy : 92.837411</w:t>
-            </w:r>
+            <w:shd w:val="clear" w:color="auto" w:fill="FFC000"/>
+          </w:tcPr>
+          <w:p>
+            <w:pPr>
+              <w:shd w:val="clear" w:color="auto" w:fill="FFFFFF"/>
+              <w:tabs>
+                <w:tab w:val="left" w:pos="916"/>
+                <w:tab w:val="left" w:pos="1832"/>
+                <w:tab w:val="left" w:pos="2748"/>
+                <w:tab w:val="left" w:pos="3664"/>
+                <w:tab w:val="left" w:pos="4580"/>
+                <w:tab w:val="left" w:pos="5496"/>
+                <w:tab w:val="left" w:pos="6412"/>
+                <w:tab w:val="left" w:pos="7328"/>
+                <w:tab w:val="left" w:pos="8244"/>
+                <w:tab w:val="left" w:pos="9160"/>
+                <w:tab w:val="left" w:pos="10076"/>
+                <w:tab w:val="left" w:pos="10992"/>
+                <w:tab w:val="left" w:pos="11908"/>
+                <w:tab w:val="left" w:pos="12824"/>
+                <w:tab w:val="left" w:pos="13740"/>
+                <w:tab w:val="left" w:pos="14656"/>
+              </w:tabs>
+              <w:wordWrap w:val="0"/>
+              <w:spacing w:line="255" w:lineRule="atLeast"/>
+              <w:textAlignment w:val="baseline"/>
+              <w:rPr>
+                <w:rFonts w:ascii="Courier" w:hAnsi="Courier" w:cs="Courier New"/>
+                <w:color w:val="000000"/>
+                <w:sz w:val="21"/>
+                <w:szCs w:val="21"/>
+              </w:rPr>
+            </w:pPr>
           </w:p>
         </w:tc>
       </w:tr>
@@ -1225,15 +1671,43 @@
           </w:tcPr>
           <w:p>
             <w:pPr>
-              <w:rPr>
-                <w:rFonts w:ascii="Courier New" w:hAnsi="Courier New" w:cs="Courier New"/>
-              </w:rPr>
-            </w:pPr>
-            <w:r>
-              <w:rPr>
-                <w:rFonts w:ascii="Courier New" w:hAnsi="Courier New" w:cs="Courier New"/>
-              </w:rPr>
-              <w:t>Area under the ROC curve : 0.462676</w:t>
+              <w:shd w:val="clear" w:color="auto" w:fill="FFFFFF"/>
+              <w:tabs>
+                <w:tab w:val="left" w:pos="916"/>
+                <w:tab w:val="left" w:pos="1832"/>
+                <w:tab w:val="left" w:pos="2748"/>
+                <w:tab w:val="left" w:pos="3664"/>
+                <w:tab w:val="left" w:pos="4580"/>
+                <w:tab w:val="left" w:pos="5496"/>
+                <w:tab w:val="left" w:pos="6412"/>
+                <w:tab w:val="left" w:pos="7328"/>
+                <w:tab w:val="left" w:pos="8244"/>
+                <w:tab w:val="left" w:pos="9160"/>
+                <w:tab w:val="left" w:pos="10076"/>
+                <w:tab w:val="left" w:pos="10992"/>
+                <w:tab w:val="left" w:pos="11908"/>
+                <w:tab w:val="left" w:pos="12824"/>
+                <w:tab w:val="left" w:pos="13740"/>
+                <w:tab w:val="left" w:pos="14656"/>
+              </w:tabs>
+              <w:wordWrap w:val="0"/>
+              <w:spacing w:line="255" w:lineRule="atLeast"/>
+              <w:textAlignment w:val="baseline"/>
+              <w:rPr>
+                <w:rFonts w:ascii="Courier" w:hAnsi="Courier" w:cs="Courier New"/>
+                <w:color w:val="000000"/>
+                <w:sz w:val="21"/>
+                <w:szCs w:val="21"/>
+              </w:rPr>
+            </w:pPr>
+            <w:r>
+              <w:rPr>
+                <w:rFonts w:ascii="Courier" w:hAnsi="Courier" w:cs="Courier New"/>
+                <w:color w:val="000000"/>
+                <w:sz w:val="21"/>
+                <w:szCs w:val="21"/>
+              </w:rPr>
+              <w:t>Current split 50.000000 - 50.000000</w:t>
             </w:r>
           </w:p>
         </w:tc>
@@ -1242,14 +1716,47 @@
         <w:tc>
           <w:tcPr>
             <w:tcW w:w="9350" w:type="dxa"/>
-            <w:shd w:val="clear" w:color="auto" w:fill="FFFF00"/>
-          </w:tcPr>
-          <w:p>
-            <w:pPr>
-              <w:rPr>
-                <w:rFonts w:ascii="Courier New" w:hAnsi="Courier New" w:cs="Courier New"/>
-              </w:rPr>
-            </w:pPr>
+          </w:tcPr>
+          <w:p>
+            <w:pPr>
+              <w:shd w:val="clear" w:color="auto" w:fill="FFFFFF"/>
+              <w:tabs>
+                <w:tab w:val="left" w:pos="916"/>
+                <w:tab w:val="left" w:pos="1832"/>
+                <w:tab w:val="left" w:pos="2748"/>
+                <w:tab w:val="left" w:pos="3664"/>
+                <w:tab w:val="left" w:pos="4580"/>
+                <w:tab w:val="left" w:pos="5496"/>
+                <w:tab w:val="left" w:pos="6412"/>
+                <w:tab w:val="left" w:pos="7328"/>
+                <w:tab w:val="left" w:pos="8244"/>
+                <w:tab w:val="left" w:pos="9160"/>
+                <w:tab w:val="left" w:pos="10076"/>
+                <w:tab w:val="left" w:pos="10992"/>
+                <w:tab w:val="left" w:pos="11908"/>
+                <w:tab w:val="left" w:pos="12824"/>
+                <w:tab w:val="left" w:pos="13740"/>
+                <w:tab w:val="left" w:pos="14656"/>
+              </w:tabs>
+              <w:wordWrap w:val="0"/>
+              <w:spacing w:line="255" w:lineRule="atLeast"/>
+              <w:textAlignment w:val="baseline"/>
+              <w:rPr>
+                <w:rFonts w:ascii="Courier" w:hAnsi="Courier" w:cs="Courier New"/>
+                <w:color w:val="000000"/>
+                <w:sz w:val="21"/>
+                <w:szCs w:val="21"/>
+              </w:rPr>
+            </w:pPr>
+            <w:r>
+              <w:rPr>
+                <w:rFonts w:ascii="Courier" w:hAnsi="Courier" w:cs="Courier New"/>
+                <w:color w:val="000000"/>
+                <w:sz w:val="21"/>
+                <w:szCs w:val="21"/>
+              </w:rPr>
+              <w:t>Accuracy : 92.551960</w:t>
+            </w:r>
           </w:p>
         </w:tc>
       </w:tr>
@@ -1260,15 +1767,43 @@
           </w:tcPr>
           <w:p>
             <w:pPr>
-              <w:rPr>
-                <w:rFonts w:ascii="Courier New" w:hAnsi="Courier New" w:cs="Courier New"/>
-              </w:rPr>
-            </w:pPr>
-            <w:r>
-              <w:rPr>
-                <w:rFonts w:ascii="Courier New" w:hAnsi="Courier New" w:cs="Courier New"/>
-              </w:rPr>
-              <w:t>Current split 50.000000 - 50.000000</w:t>
+              <w:shd w:val="clear" w:color="auto" w:fill="FFFFFF"/>
+              <w:tabs>
+                <w:tab w:val="left" w:pos="916"/>
+                <w:tab w:val="left" w:pos="1832"/>
+                <w:tab w:val="left" w:pos="2748"/>
+                <w:tab w:val="left" w:pos="3664"/>
+                <w:tab w:val="left" w:pos="4580"/>
+                <w:tab w:val="left" w:pos="5496"/>
+                <w:tab w:val="left" w:pos="6412"/>
+                <w:tab w:val="left" w:pos="7328"/>
+                <w:tab w:val="left" w:pos="8244"/>
+                <w:tab w:val="left" w:pos="9160"/>
+                <w:tab w:val="left" w:pos="10076"/>
+                <w:tab w:val="left" w:pos="10992"/>
+                <w:tab w:val="left" w:pos="11908"/>
+                <w:tab w:val="left" w:pos="12824"/>
+                <w:tab w:val="left" w:pos="13740"/>
+                <w:tab w:val="left" w:pos="14656"/>
+              </w:tabs>
+              <w:wordWrap w:val="0"/>
+              <w:spacing w:line="255" w:lineRule="atLeast"/>
+              <w:textAlignment w:val="baseline"/>
+              <w:rPr>
+                <w:rFonts w:ascii="Courier" w:hAnsi="Courier" w:cs="Courier New"/>
+                <w:color w:val="000000"/>
+                <w:sz w:val="21"/>
+                <w:szCs w:val="21"/>
+              </w:rPr>
+            </w:pPr>
+            <w:r>
+              <w:rPr>
+                <w:rFonts w:ascii="Courier" w:hAnsi="Courier" w:cs="Courier New"/>
+                <w:color w:val="000000"/>
+                <w:sz w:val="21"/>
+                <w:szCs w:val="21"/>
+              </w:rPr>
+              <w:t>Area under the ROC curve : 0.961201</w:t>
             </w:r>
           </w:p>
         </w:tc>
@@ -1277,19 +1812,39 @@
         <w:tc>
           <w:tcPr>
             <w:tcW w:w="9350" w:type="dxa"/>
-          </w:tcPr>
-          <w:p>
-            <w:pPr>
-              <w:rPr>
-                <w:rFonts w:ascii="Courier New" w:hAnsi="Courier New" w:cs="Courier New"/>
-              </w:rPr>
-            </w:pPr>
-            <w:r>
-              <w:rPr>
-                <w:rFonts w:ascii="Courier New" w:hAnsi="Courier New" w:cs="Courier New"/>
-              </w:rPr>
-              <w:t>Accuracy : 92.570376</w:t>
-            </w:r>
+            <w:shd w:val="clear" w:color="auto" w:fill="FFC000"/>
+          </w:tcPr>
+          <w:p>
+            <w:pPr>
+              <w:shd w:val="clear" w:color="auto" w:fill="FFFFFF"/>
+              <w:tabs>
+                <w:tab w:val="left" w:pos="916"/>
+                <w:tab w:val="left" w:pos="1832"/>
+                <w:tab w:val="left" w:pos="2748"/>
+                <w:tab w:val="left" w:pos="3664"/>
+                <w:tab w:val="left" w:pos="4580"/>
+                <w:tab w:val="left" w:pos="5496"/>
+                <w:tab w:val="left" w:pos="6412"/>
+                <w:tab w:val="left" w:pos="7328"/>
+                <w:tab w:val="left" w:pos="8244"/>
+                <w:tab w:val="left" w:pos="9160"/>
+                <w:tab w:val="left" w:pos="10076"/>
+                <w:tab w:val="left" w:pos="10992"/>
+                <w:tab w:val="left" w:pos="11908"/>
+                <w:tab w:val="left" w:pos="12824"/>
+                <w:tab w:val="left" w:pos="13740"/>
+                <w:tab w:val="left" w:pos="14656"/>
+              </w:tabs>
+              <w:wordWrap w:val="0"/>
+              <w:spacing w:line="255" w:lineRule="atLeast"/>
+              <w:textAlignment w:val="baseline"/>
+              <w:rPr>
+                <w:rFonts w:ascii="Courier" w:hAnsi="Courier" w:cs="Courier New"/>
+                <w:color w:val="000000"/>
+                <w:sz w:val="21"/>
+                <w:szCs w:val="21"/>
+              </w:rPr>
+            </w:pPr>
           </w:p>
         </w:tc>
       </w:tr>
@@ -1300,15 +1855,43 @@
           </w:tcPr>
           <w:p>
             <w:pPr>
-              <w:rPr>
-                <w:rFonts w:ascii="Courier New" w:hAnsi="Courier New" w:cs="Courier New"/>
-              </w:rPr>
-            </w:pPr>
-            <w:r>
-              <w:rPr>
-                <w:rFonts w:ascii="Courier New" w:hAnsi="Courier New" w:cs="Courier New"/>
-              </w:rPr>
-              <w:t>Area under the ROC curve : 0.461297</w:t>
+              <w:shd w:val="clear" w:color="auto" w:fill="FFFFFF"/>
+              <w:tabs>
+                <w:tab w:val="left" w:pos="916"/>
+                <w:tab w:val="left" w:pos="1832"/>
+                <w:tab w:val="left" w:pos="2748"/>
+                <w:tab w:val="left" w:pos="3664"/>
+                <w:tab w:val="left" w:pos="4580"/>
+                <w:tab w:val="left" w:pos="5496"/>
+                <w:tab w:val="left" w:pos="6412"/>
+                <w:tab w:val="left" w:pos="7328"/>
+                <w:tab w:val="left" w:pos="8244"/>
+                <w:tab w:val="left" w:pos="9160"/>
+                <w:tab w:val="left" w:pos="10076"/>
+                <w:tab w:val="left" w:pos="10992"/>
+                <w:tab w:val="left" w:pos="11908"/>
+                <w:tab w:val="left" w:pos="12824"/>
+                <w:tab w:val="left" w:pos="13740"/>
+                <w:tab w:val="left" w:pos="14656"/>
+              </w:tabs>
+              <w:wordWrap w:val="0"/>
+              <w:spacing w:line="255" w:lineRule="atLeast"/>
+              <w:textAlignment w:val="baseline"/>
+              <w:rPr>
+                <w:rFonts w:ascii="Courier" w:hAnsi="Courier" w:cs="Courier New"/>
+                <w:color w:val="000000"/>
+                <w:sz w:val="21"/>
+                <w:szCs w:val="21"/>
+              </w:rPr>
+            </w:pPr>
+            <w:r>
+              <w:rPr>
+                <w:rFonts w:ascii="Courier" w:hAnsi="Courier" w:cs="Courier New"/>
+                <w:color w:val="000000"/>
+                <w:sz w:val="21"/>
+                <w:szCs w:val="21"/>
+              </w:rPr>
+              <w:t>Current split 60.000000 - 40.000000</w:t>
             </w:r>
           </w:p>
         </w:tc>
@@ -1317,14 +1900,47 @@
         <w:tc>
           <w:tcPr>
             <w:tcW w:w="9350" w:type="dxa"/>
-            <w:shd w:val="clear" w:color="auto" w:fill="FFFF00"/>
-          </w:tcPr>
-          <w:p>
-            <w:pPr>
-              <w:rPr>
-                <w:rFonts w:ascii="Courier New" w:hAnsi="Courier New" w:cs="Courier New"/>
-              </w:rPr>
-            </w:pPr>
+          </w:tcPr>
+          <w:p>
+            <w:pPr>
+              <w:shd w:val="clear" w:color="auto" w:fill="FFFFFF"/>
+              <w:tabs>
+                <w:tab w:val="left" w:pos="916"/>
+                <w:tab w:val="left" w:pos="1832"/>
+                <w:tab w:val="left" w:pos="2748"/>
+                <w:tab w:val="left" w:pos="3664"/>
+                <w:tab w:val="left" w:pos="4580"/>
+                <w:tab w:val="left" w:pos="5496"/>
+                <w:tab w:val="left" w:pos="6412"/>
+                <w:tab w:val="left" w:pos="7328"/>
+                <w:tab w:val="left" w:pos="8244"/>
+                <w:tab w:val="left" w:pos="9160"/>
+                <w:tab w:val="left" w:pos="10076"/>
+                <w:tab w:val="left" w:pos="10992"/>
+                <w:tab w:val="left" w:pos="11908"/>
+                <w:tab w:val="left" w:pos="12824"/>
+                <w:tab w:val="left" w:pos="13740"/>
+                <w:tab w:val="left" w:pos="14656"/>
+              </w:tabs>
+              <w:wordWrap w:val="0"/>
+              <w:spacing w:line="255" w:lineRule="atLeast"/>
+              <w:textAlignment w:val="baseline"/>
+              <w:rPr>
+                <w:rFonts w:ascii="Courier" w:hAnsi="Courier" w:cs="Courier New"/>
+                <w:color w:val="000000"/>
+                <w:sz w:val="21"/>
+                <w:szCs w:val="21"/>
+              </w:rPr>
+            </w:pPr>
+            <w:r>
+              <w:rPr>
+                <w:rFonts w:ascii="Courier" w:hAnsi="Courier" w:cs="Courier New"/>
+                <w:color w:val="000000"/>
+                <w:sz w:val="21"/>
+                <w:szCs w:val="21"/>
+              </w:rPr>
+              <w:t>Accuracy : 92.828642</w:t>
+            </w:r>
           </w:p>
         </w:tc>
       </w:tr>
@@ -1335,15 +1951,43 @@
           </w:tcPr>
           <w:p>
             <w:pPr>
-              <w:rPr>
-                <w:rFonts w:ascii="Courier New" w:hAnsi="Courier New" w:cs="Courier New"/>
-              </w:rPr>
-            </w:pPr>
-            <w:r>
-              <w:rPr>
-                <w:rFonts w:ascii="Courier New" w:hAnsi="Courier New" w:cs="Courier New"/>
-              </w:rPr>
-              <w:t>Current split 60.000000 - 40.000000</w:t>
+              <w:shd w:val="clear" w:color="auto" w:fill="FFFFFF"/>
+              <w:tabs>
+                <w:tab w:val="left" w:pos="916"/>
+                <w:tab w:val="left" w:pos="1832"/>
+                <w:tab w:val="left" w:pos="2748"/>
+                <w:tab w:val="left" w:pos="3664"/>
+                <w:tab w:val="left" w:pos="4580"/>
+                <w:tab w:val="left" w:pos="5496"/>
+                <w:tab w:val="left" w:pos="6412"/>
+                <w:tab w:val="left" w:pos="7328"/>
+                <w:tab w:val="left" w:pos="8244"/>
+                <w:tab w:val="left" w:pos="9160"/>
+                <w:tab w:val="left" w:pos="10076"/>
+                <w:tab w:val="left" w:pos="10992"/>
+                <w:tab w:val="left" w:pos="11908"/>
+                <w:tab w:val="left" w:pos="12824"/>
+                <w:tab w:val="left" w:pos="13740"/>
+                <w:tab w:val="left" w:pos="14656"/>
+              </w:tabs>
+              <w:wordWrap w:val="0"/>
+              <w:spacing w:line="255" w:lineRule="atLeast"/>
+              <w:textAlignment w:val="baseline"/>
+              <w:rPr>
+                <w:rFonts w:ascii="Courier" w:hAnsi="Courier" w:cs="Courier New"/>
+                <w:color w:val="000000"/>
+                <w:sz w:val="21"/>
+                <w:szCs w:val="21"/>
+              </w:rPr>
+            </w:pPr>
+            <w:r>
+              <w:rPr>
+                <w:rFonts w:ascii="Courier" w:hAnsi="Courier" w:cs="Courier New"/>
+                <w:color w:val="000000"/>
+                <w:sz w:val="21"/>
+                <w:szCs w:val="21"/>
+              </w:rPr>
+              <w:t>Area under the ROC curve : 0.962658</w:t>
             </w:r>
           </w:p>
         </w:tc>
@@ -1352,19 +1996,39 @@
         <w:tc>
           <w:tcPr>
             <w:tcW w:w="9350" w:type="dxa"/>
-          </w:tcPr>
-          <w:p>
-            <w:pPr>
-              <w:rPr>
-                <w:rFonts w:ascii="Courier New" w:hAnsi="Courier New" w:cs="Courier New"/>
-              </w:rPr>
-            </w:pPr>
-            <w:r>
-              <w:rPr>
-                <w:rFonts w:ascii="Courier New" w:hAnsi="Courier New" w:cs="Courier New"/>
-              </w:rPr>
-              <w:t>Accuracy : 92.747523</w:t>
-            </w:r>
+            <w:shd w:val="clear" w:color="auto" w:fill="FFC000"/>
+          </w:tcPr>
+          <w:p>
+            <w:pPr>
+              <w:shd w:val="clear" w:color="auto" w:fill="FFFFFF"/>
+              <w:tabs>
+                <w:tab w:val="left" w:pos="916"/>
+                <w:tab w:val="left" w:pos="1832"/>
+                <w:tab w:val="left" w:pos="2748"/>
+                <w:tab w:val="left" w:pos="3664"/>
+                <w:tab w:val="left" w:pos="4580"/>
+                <w:tab w:val="left" w:pos="5496"/>
+                <w:tab w:val="left" w:pos="6412"/>
+                <w:tab w:val="left" w:pos="7328"/>
+                <w:tab w:val="left" w:pos="8244"/>
+                <w:tab w:val="left" w:pos="9160"/>
+                <w:tab w:val="left" w:pos="10076"/>
+                <w:tab w:val="left" w:pos="10992"/>
+                <w:tab w:val="left" w:pos="11908"/>
+                <w:tab w:val="left" w:pos="12824"/>
+                <w:tab w:val="left" w:pos="13740"/>
+                <w:tab w:val="left" w:pos="14656"/>
+              </w:tabs>
+              <w:wordWrap w:val="0"/>
+              <w:spacing w:line="255" w:lineRule="atLeast"/>
+              <w:textAlignment w:val="baseline"/>
+              <w:rPr>
+                <w:rFonts w:ascii="Courier" w:hAnsi="Courier" w:cs="Courier New"/>
+                <w:color w:val="000000"/>
+                <w:sz w:val="21"/>
+                <w:szCs w:val="21"/>
+              </w:rPr>
+            </w:pPr>
           </w:p>
         </w:tc>
       </w:tr>
@@ -1375,15 +2039,43 @@
           </w:tcPr>
           <w:p>
             <w:pPr>
-              <w:rPr>
-                <w:rFonts w:ascii="Courier New" w:hAnsi="Courier New" w:cs="Courier New"/>
-              </w:rPr>
-            </w:pPr>
-            <w:r>
-              <w:rPr>
-                <w:rFonts w:ascii="Courier New" w:hAnsi="Courier New" w:cs="Courier New"/>
-              </w:rPr>
-              <w:t>Area under the ROC curve : 0.462236</w:t>
+              <w:shd w:val="clear" w:color="auto" w:fill="FFFFFF"/>
+              <w:tabs>
+                <w:tab w:val="left" w:pos="916"/>
+                <w:tab w:val="left" w:pos="1832"/>
+                <w:tab w:val="left" w:pos="2748"/>
+                <w:tab w:val="left" w:pos="3664"/>
+                <w:tab w:val="left" w:pos="4580"/>
+                <w:tab w:val="left" w:pos="5496"/>
+                <w:tab w:val="left" w:pos="6412"/>
+                <w:tab w:val="left" w:pos="7328"/>
+                <w:tab w:val="left" w:pos="8244"/>
+                <w:tab w:val="left" w:pos="9160"/>
+                <w:tab w:val="left" w:pos="10076"/>
+                <w:tab w:val="left" w:pos="10992"/>
+                <w:tab w:val="left" w:pos="11908"/>
+                <w:tab w:val="left" w:pos="12824"/>
+                <w:tab w:val="left" w:pos="13740"/>
+                <w:tab w:val="left" w:pos="14656"/>
+              </w:tabs>
+              <w:wordWrap w:val="0"/>
+              <w:spacing w:line="255" w:lineRule="atLeast"/>
+              <w:textAlignment w:val="baseline"/>
+              <w:rPr>
+                <w:rFonts w:ascii="Courier" w:hAnsi="Courier" w:cs="Courier New"/>
+                <w:color w:val="000000"/>
+                <w:sz w:val="21"/>
+                <w:szCs w:val="21"/>
+              </w:rPr>
+            </w:pPr>
+            <w:r>
+              <w:rPr>
+                <w:rFonts w:ascii="Courier" w:hAnsi="Courier" w:cs="Courier New"/>
+                <w:color w:val="000000"/>
+                <w:sz w:val="21"/>
+                <w:szCs w:val="21"/>
+              </w:rPr>
+              <w:t>Current split 70.000000 - 30.000000</w:t>
             </w:r>
           </w:p>
         </w:tc>
@@ -1392,33 +2084,97 @@
         <w:tc>
           <w:tcPr>
             <w:tcW w:w="9350" w:type="dxa"/>
-            <w:shd w:val="clear" w:color="auto" w:fill="FFFF00"/>
-          </w:tcPr>
-          <w:p>
-            <w:pPr>
-              <w:rPr>
-                <w:rFonts w:ascii="Courier New" w:hAnsi="Courier New" w:cs="Courier New"/>
-              </w:rPr>
-            </w:pPr>
-          </w:p>
-        </w:tc>
-      </w:tr>
-      <w:tr>
+          </w:tcPr>
+          <w:p>
+            <w:pPr>
+              <w:shd w:val="clear" w:color="auto" w:fill="FFFFFF"/>
+              <w:tabs>
+                <w:tab w:val="left" w:pos="916"/>
+                <w:tab w:val="left" w:pos="1832"/>
+                <w:tab w:val="left" w:pos="2748"/>
+                <w:tab w:val="left" w:pos="3664"/>
+                <w:tab w:val="left" w:pos="4580"/>
+                <w:tab w:val="left" w:pos="5496"/>
+                <w:tab w:val="left" w:pos="6412"/>
+                <w:tab w:val="left" w:pos="7328"/>
+                <w:tab w:val="left" w:pos="8244"/>
+                <w:tab w:val="left" w:pos="9160"/>
+                <w:tab w:val="left" w:pos="10076"/>
+                <w:tab w:val="left" w:pos="10992"/>
+                <w:tab w:val="left" w:pos="11908"/>
+                <w:tab w:val="left" w:pos="12824"/>
+                <w:tab w:val="left" w:pos="13740"/>
+                <w:tab w:val="left" w:pos="14656"/>
+              </w:tabs>
+              <w:wordWrap w:val="0"/>
+              <w:spacing w:line="255" w:lineRule="atLeast"/>
+              <w:textAlignment w:val="baseline"/>
+              <w:rPr>
+                <w:rFonts w:ascii="Courier" w:hAnsi="Courier" w:cs="Courier New"/>
+                <w:color w:val="000000"/>
+                <w:sz w:val="21"/>
+                <w:szCs w:val="21"/>
+              </w:rPr>
+            </w:pPr>
+            <w:r>
+              <w:rPr>
+                <w:rFonts w:ascii="Courier" w:hAnsi="Courier" w:cs="Courier New"/>
+                <w:color w:val="000000"/>
+                <w:sz w:val="21"/>
+                <w:szCs w:val="21"/>
+              </w:rPr>
+              <w:t>Accuracy : 92.524664</w:t>
+            </w:r>
+          </w:p>
+        </w:tc>
+      </w:tr>
+      <w:tr>
+        <w:trPr>
+          <w:trHeight w:val="287"/>
+        </w:trPr>
         <w:tc>
           <w:tcPr>
             <w:tcW w:w="9350" w:type="dxa"/>
           </w:tcPr>
           <w:p>
             <w:pPr>
-              <w:rPr>
-                <w:rFonts w:ascii="Courier New" w:hAnsi="Courier New" w:cs="Courier New"/>
-              </w:rPr>
-            </w:pPr>
-            <w:r>
-              <w:rPr>
-                <w:rFonts w:ascii="Courier New" w:hAnsi="Courier New" w:cs="Courier New"/>
-              </w:rPr>
-              <w:t>Current split 70.000000 - 30.000000</w:t>
+              <w:shd w:val="clear" w:color="auto" w:fill="FFFFFF"/>
+              <w:tabs>
+                <w:tab w:val="left" w:pos="916"/>
+                <w:tab w:val="left" w:pos="1832"/>
+                <w:tab w:val="left" w:pos="2748"/>
+                <w:tab w:val="left" w:pos="3664"/>
+                <w:tab w:val="left" w:pos="4580"/>
+                <w:tab w:val="left" w:pos="5496"/>
+                <w:tab w:val="left" w:pos="6412"/>
+                <w:tab w:val="left" w:pos="7328"/>
+                <w:tab w:val="left" w:pos="8244"/>
+                <w:tab w:val="left" w:pos="9160"/>
+                <w:tab w:val="left" w:pos="10076"/>
+                <w:tab w:val="left" w:pos="10992"/>
+                <w:tab w:val="left" w:pos="11908"/>
+                <w:tab w:val="left" w:pos="12824"/>
+                <w:tab w:val="left" w:pos="13740"/>
+                <w:tab w:val="left" w:pos="14656"/>
+              </w:tabs>
+              <w:wordWrap w:val="0"/>
+              <w:spacing w:line="255" w:lineRule="atLeast"/>
+              <w:textAlignment w:val="baseline"/>
+              <w:rPr>
+                <w:rFonts w:ascii="Courier" w:hAnsi="Courier" w:cs="Courier New"/>
+                <w:color w:val="000000"/>
+                <w:sz w:val="21"/>
+                <w:szCs w:val="21"/>
+              </w:rPr>
+            </w:pPr>
+            <w:r>
+              <w:rPr>
+                <w:rFonts w:ascii="Courier" w:hAnsi="Courier" w:cs="Courier New"/>
+                <w:color w:val="000000"/>
+                <w:sz w:val="21"/>
+                <w:szCs w:val="21"/>
+              </w:rPr>
+              <w:t>Area under the ROC curve : 0.961085</w:t>
             </w:r>
           </w:p>
         </w:tc>
@@ -1427,19 +2183,39 @@
         <w:tc>
           <w:tcPr>
             <w:tcW w:w="9350" w:type="dxa"/>
-          </w:tcPr>
-          <w:p>
-            <w:pPr>
-              <w:rPr>
-                <w:rFonts w:ascii="Courier New" w:hAnsi="Courier New" w:cs="Courier New"/>
-              </w:rPr>
-            </w:pPr>
-            <w:r>
-              <w:rPr>
-                <w:rFonts w:ascii="Courier New" w:hAnsi="Courier New" w:cs="Courier New"/>
-              </w:rPr>
-              <w:t>Accuracy : 92.519027</w:t>
-            </w:r>
+            <w:shd w:val="clear" w:color="auto" w:fill="FFC000"/>
+          </w:tcPr>
+          <w:p>
+            <w:pPr>
+              <w:shd w:val="clear" w:color="auto" w:fill="FFFFFF"/>
+              <w:tabs>
+                <w:tab w:val="left" w:pos="916"/>
+                <w:tab w:val="left" w:pos="1832"/>
+                <w:tab w:val="left" w:pos="2748"/>
+                <w:tab w:val="left" w:pos="3664"/>
+                <w:tab w:val="left" w:pos="4580"/>
+                <w:tab w:val="left" w:pos="5496"/>
+                <w:tab w:val="left" w:pos="6412"/>
+                <w:tab w:val="left" w:pos="7328"/>
+                <w:tab w:val="left" w:pos="8244"/>
+                <w:tab w:val="left" w:pos="9160"/>
+                <w:tab w:val="left" w:pos="10076"/>
+                <w:tab w:val="left" w:pos="10992"/>
+                <w:tab w:val="left" w:pos="11908"/>
+                <w:tab w:val="left" w:pos="12824"/>
+                <w:tab w:val="left" w:pos="13740"/>
+                <w:tab w:val="left" w:pos="14656"/>
+              </w:tabs>
+              <w:wordWrap w:val="0"/>
+              <w:spacing w:line="255" w:lineRule="atLeast"/>
+              <w:textAlignment w:val="baseline"/>
+              <w:rPr>
+                <w:rFonts w:ascii="Courier" w:hAnsi="Courier" w:cs="Courier New"/>
+                <w:color w:val="000000"/>
+                <w:sz w:val="21"/>
+                <w:szCs w:val="21"/>
+              </w:rPr>
+            </w:pPr>
           </w:p>
         </w:tc>
       </w:tr>
@@ -1450,15 +2226,43 @@
           </w:tcPr>
           <w:p>
             <w:pPr>
-              <w:rPr>
-                <w:rFonts w:ascii="Courier New" w:hAnsi="Courier New" w:cs="Courier New"/>
-              </w:rPr>
-            </w:pPr>
-            <w:r>
-              <w:rPr>
-                <w:rFonts w:ascii="Courier New" w:hAnsi="Courier New" w:cs="Courier New"/>
-              </w:rPr>
-              <w:t>Area under the ROC curve : 0.461055</w:t>
+              <w:shd w:val="clear" w:color="auto" w:fill="FFFFFF"/>
+              <w:tabs>
+                <w:tab w:val="left" w:pos="916"/>
+                <w:tab w:val="left" w:pos="1832"/>
+                <w:tab w:val="left" w:pos="2748"/>
+                <w:tab w:val="left" w:pos="3664"/>
+                <w:tab w:val="left" w:pos="4580"/>
+                <w:tab w:val="left" w:pos="5496"/>
+                <w:tab w:val="left" w:pos="6412"/>
+                <w:tab w:val="left" w:pos="7328"/>
+                <w:tab w:val="left" w:pos="8244"/>
+                <w:tab w:val="left" w:pos="9160"/>
+                <w:tab w:val="left" w:pos="10076"/>
+                <w:tab w:val="left" w:pos="10992"/>
+                <w:tab w:val="left" w:pos="11908"/>
+                <w:tab w:val="left" w:pos="12824"/>
+                <w:tab w:val="left" w:pos="13740"/>
+                <w:tab w:val="left" w:pos="14656"/>
+              </w:tabs>
+              <w:wordWrap w:val="0"/>
+              <w:spacing w:line="255" w:lineRule="atLeast"/>
+              <w:textAlignment w:val="baseline"/>
+              <w:rPr>
+                <w:rFonts w:ascii="Courier" w:hAnsi="Courier" w:cs="Courier New"/>
+                <w:color w:val="000000"/>
+                <w:sz w:val="21"/>
+                <w:szCs w:val="21"/>
+              </w:rPr>
+            </w:pPr>
+            <w:r>
+              <w:rPr>
+                <w:rFonts w:ascii="Courier" w:hAnsi="Courier" w:cs="Courier New"/>
+                <w:color w:val="000000"/>
+                <w:sz w:val="21"/>
+                <w:szCs w:val="21"/>
+              </w:rPr>
+              <w:t>Current split 80.000000 - 20.000000</w:t>
             </w:r>
           </w:p>
         </w:tc>
@@ -1467,14 +2271,47 @@
         <w:tc>
           <w:tcPr>
             <w:tcW w:w="9350" w:type="dxa"/>
-            <w:shd w:val="clear" w:color="auto" w:fill="FFFF00"/>
-          </w:tcPr>
-          <w:p>
-            <w:pPr>
-              <w:rPr>
-                <w:rFonts w:ascii="Courier New" w:hAnsi="Courier New" w:cs="Courier New"/>
-              </w:rPr>
-            </w:pPr>
+          </w:tcPr>
+          <w:p>
+            <w:pPr>
+              <w:shd w:val="clear" w:color="auto" w:fill="FFFFFF"/>
+              <w:tabs>
+                <w:tab w:val="left" w:pos="916"/>
+                <w:tab w:val="left" w:pos="1832"/>
+                <w:tab w:val="left" w:pos="2748"/>
+                <w:tab w:val="left" w:pos="3664"/>
+                <w:tab w:val="left" w:pos="4580"/>
+                <w:tab w:val="left" w:pos="5496"/>
+                <w:tab w:val="left" w:pos="6412"/>
+                <w:tab w:val="left" w:pos="7328"/>
+                <w:tab w:val="left" w:pos="8244"/>
+                <w:tab w:val="left" w:pos="9160"/>
+                <w:tab w:val="left" w:pos="10076"/>
+                <w:tab w:val="left" w:pos="10992"/>
+                <w:tab w:val="left" w:pos="11908"/>
+                <w:tab w:val="left" w:pos="12824"/>
+                <w:tab w:val="left" w:pos="13740"/>
+                <w:tab w:val="left" w:pos="14656"/>
+              </w:tabs>
+              <w:wordWrap w:val="0"/>
+              <w:spacing w:line="255" w:lineRule="atLeast"/>
+              <w:textAlignment w:val="baseline"/>
+              <w:rPr>
+                <w:rFonts w:ascii="Courier" w:hAnsi="Courier" w:cs="Courier New"/>
+                <w:color w:val="000000"/>
+                <w:sz w:val="21"/>
+                <w:szCs w:val="21"/>
+              </w:rPr>
+            </w:pPr>
+            <w:r>
+              <w:rPr>
+                <w:rFonts w:ascii="Courier" w:hAnsi="Courier" w:cs="Courier New"/>
+                <w:color w:val="000000"/>
+                <w:sz w:val="21"/>
+                <w:szCs w:val="21"/>
+              </w:rPr>
+              <w:t>Accuracy : 92.569390</w:t>
+            </w:r>
           </w:p>
         </w:tc>
       </w:tr>
@@ -1485,15 +2322,43 @@
           </w:tcPr>
           <w:p>
             <w:pPr>
-              <w:rPr>
-                <w:rFonts w:ascii="Courier New" w:hAnsi="Courier New" w:cs="Courier New"/>
-              </w:rPr>
-            </w:pPr>
-            <w:r>
-              <w:rPr>
-                <w:rFonts w:ascii="Courier New" w:hAnsi="Courier New" w:cs="Courier New"/>
-              </w:rPr>
-              <w:t>Current split 80.000000 - 20.000000</w:t>
+              <w:shd w:val="clear" w:color="auto" w:fill="FFFFFF"/>
+              <w:tabs>
+                <w:tab w:val="left" w:pos="916"/>
+                <w:tab w:val="left" w:pos="1832"/>
+                <w:tab w:val="left" w:pos="2748"/>
+                <w:tab w:val="left" w:pos="3664"/>
+                <w:tab w:val="left" w:pos="4580"/>
+                <w:tab w:val="left" w:pos="5496"/>
+                <w:tab w:val="left" w:pos="6412"/>
+                <w:tab w:val="left" w:pos="7328"/>
+                <w:tab w:val="left" w:pos="8244"/>
+                <w:tab w:val="left" w:pos="9160"/>
+                <w:tab w:val="left" w:pos="10076"/>
+                <w:tab w:val="left" w:pos="10992"/>
+                <w:tab w:val="left" w:pos="11908"/>
+                <w:tab w:val="left" w:pos="12824"/>
+                <w:tab w:val="left" w:pos="13740"/>
+                <w:tab w:val="left" w:pos="14656"/>
+              </w:tabs>
+              <w:wordWrap w:val="0"/>
+              <w:spacing w:line="255" w:lineRule="atLeast"/>
+              <w:textAlignment w:val="baseline"/>
+              <w:rPr>
+                <w:rFonts w:ascii="Courier" w:hAnsi="Courier" w:cs="Courier New"/>
+                <w:color w:val="000000"/>
+                <w:sz w:val="21"/>
+                <w:szCs w:val="21"/>
+              </w:rPr>
+            </w:pPr>
+            <w:r>
+              <w:rPr>
+                <w:rFonts w:ascii="Courier" w:hAnsi="Courier" w:cs="Courier New"/>
+                <w:color w:val="000000"/>
+                <w:sz w:val="21"/>
+                <w:szCs w:val="21"/>
+              </w:rPr>
+              <w:t>Area under the ROC curve : 0.961321</w:t>
             </w:r>
           </w:p>
         </w:tc>
@@ -1502,19 +2367,39 @@
         <w:tc>
           <w:tcPr>
             <w:tcW w:w="9350" w:type="dxa"/>
-          </w:tcPr>
-          <w:p>
-            <w:pPr>
-              <w:rPr>
-                <w:rFonts w:ascii="Courier New" w:hAnsi="Courier New" w:cs="Courier New"/>
-              </w:rPr>
-            </w:pPr>
-            <w:r>
-              <w:rPr>
-                <w:rFonts w:ascii="Courier New" w:hAnsi="Courier New" w:cs="Courier New"/>
-              </w:rPr>
-              <w:t>Accuracy : 92.633517</w:t>
-            </w:r>
+            <w:shd w:val="clear" w:color="auto" w:fill="FFC000"/>
+          </w:tcPr>
+          <w:p>
+            <w:pPr>
+              <w:shd w:val="clear" w:color="auto" w:fill="FFFFFF"/>
+              <w:tabs>
+                <w:tab w:val="left" w:pos="916"/>
+                <w:tab w:val="left" w:pos="1832"/>
+                <w:tab w:val="left" w:pos="2748"/>
+                <w:tab w:val="left" w:pos="3664"/>
+                <w:tab w:val="left" w:pos="4580"/>
+                <w:tab w:val="left" w:pos="5496"/>
+                <w:tab w:val="left" w:pos="6412"/>
+                <w:tab w:val="left" w:pos="7328"/>
+                <w:tab w:val="left" w:pos="8244"/>
+                <w:tab w:val="left" w:pos="9160"/>
+                <w:tab w:val="left" w:pos="10076"/>
+                <w:tab w:val="left" w:pos="10992"/>
+                <w:tab w:val="left" w:pos="11908"/>
+                <w:tab w:val="left" w:pos="12824"/>
+                <w:tab w:val="left" w:pos="13740"/>
+                <w:tab w:val="left" w:pos="14656"/>
+              </w:tabs>
+              <w:wordWrap w:val="0"/>
+              <w:spacing w:line="255" w:lineRule="atLeast"/>
+              <w:textAlignment w:val="baseline"/>
+              <w:rPr>
+                <w:rFonts w:ascii="Courier" w:hAnsi="Courier" w:cs="Courier New"/>
+                <w:color w:val="000000"/>
+                <w:sz w:val="21"/>
+                <w:szCs w:val="21"/>
+              </w:rPr>
+            </w:pPr>
           </w:p>
         </w:tc>
       </w:tr>
@@ -1525,15 +2410,43 @@
           </w:tcPr>
           <w:p>
             <w:pPr>
-              <w:rPr>
-                <w:rFonts w:ascii="Courier New" w:hAnsi="Courier New" w:cs="Courier New"/>
-              </w:rPr>
-            </w:pPr>
-            <w:r>
-              <w:rPr>
-                <w:rFonts w:ascii="Courier New" w:hAnsi="Courier New" w:cs="Courier New"/>
-              </w:rPr>
-              <w:t>Area under the ROC curve : 0.461654</w:t>
+              <w:shd w:val="clear" w:color="auto" w:fill="FFFFFF"/>
+              <w:tabs>
+                <w:tab w:val="left" w:pos="916"/>
+                <w:tab w:val="left" w:pos="1832"/>
+                <w:tab w:val="left" w:pos="2748"/>
+                <w:tab w:val="left" w:pos="3664"/>
+                <w:tab w:val="left" w:pos="4580"/>
+                <w:tab w:val="left" w:pos="5496"/>
+                <w:tab w:val="left" w:pos="6412"/>
+                <w:tab w:val="left" w:pos="7328"/>
+                <w:tab w:val="left" w:pos="8244"/>
+                <w:tab w:val="left" w:pos="9160"/>
+                <w:tab w:val="left" w:pos="10076"/>
+                <w:tab w:val="left" w:pos="10992"/>
+                <w:tab w:val="left" w:pos="11908"/>
+                <w:tab w:val="left" w:pos="12824"/>
+                <w:tab w:val="left" w:pos="13740"/>
+                <w:tab w:val="left" w:pos="14656"/>
+              </w:tabs>
+              <w:wordWrap w:val="0"/>
+              <w:spacing w:line="255" w:lineRule="atLeast"/>
+              <w:textAlignment w:val="baseline"/>
+              <w:rPr>
+                <w:rFonts w:ascii="Courier" w:hAnsi="Courier" w:cs="Courier New"/>
+                <w:color w:val="000000"/>
+                <w:sz w:val="21"/>
+                <w:szCs w:val="21"/>
+              </w:rPr>
+            </w:pPr>
+            <w:r>
+              <w:rPr>
+                <w:rFonts w:ascii="Courier" w:hAnsi="Courier" w:cs="Courier New"/>
+                <w:color w:val="000000"/>
+                <w:sz w:val="21"/>
+                <w:szCs w:val="21"/>
+              </w:rPr>
+              <w:t>Current split 90.000000 - 10.000000</w:t>
             </w:r>
           </w:p>
         </w:tc>
@@ -1542,14 +2455,47 @@
         <w:tc>
           <w:tcPr>
             <w:tcW w:w="9350" w:type="dxa"/>
-            <w:shd w:val="clear" w:color="auto" w:fill="FFFF00"/>
-          </w:tcPr>
-          <w:p>
-            <w:pPr>
-              <w:rPr>
-                <w:rFonts w:ascii="Courier New" w:hAnsi="Courier New" w:cs="Courier New"/>
-              </w:rPr>
-            </w:pPr>
+          </w:tcPr>
+          <w:p>
+            <w:pPr>
+              <w:shd w:val="clear" w:color="auto" w:fill="FFFFFF"/>
+              <w:tabs>
+                <w:tab w:val="left" w:pos="916"/>
+                <w:tab w:val="left" w:pos="1832"/>
+                <w:tab w:val="left" w:pos="2748"/>
+                <w:tab w:val="left" w:pos="3664"/>
+                <w:tab w:val="left" w:pos="4580"/>
+                <w:tab w:val="left" w:pos="5496"/>
+                <w:tab w:val="left" w:pos="6412"/>
+                <w:tab w:val="left" w:pos="7328"/>
+                <w:tab w:val="left" w:pos="8244"/>
+                <w:tab w:val="left" w:pos="9160"/>
+                <w:tab w:val="left" w:pos="10076"/>
+                <w:tab w:val="left" w:pos="10992"/>
+                <w:tab w:val="left" w:pos="11908"/>
+                <w:tab w:val="left" w:pos="12824"/>
+                <w:tab w:val="left" w:pos="13740"/>
+                <w:tab w:val="left" w:pos="14656"/>
+              </w:tabs>
+              <w:wordWrap w:val="0"/>
+              <w:spacing w:line="255" w:lineRule="atLeast"/>
+              <w:textAlignment w:val="baseline"/>
+              <w:rPr>
+                <w:rFonts w:ascii="Courier" w:hAnsi="Courier" w:cs="Courier New"/>
+                <w:color w:val="000000"/>
+                <w:sz w:val="21"/>
+                <w:szCs w:val="21"/>
+              </w:rPr>
+            </w:pPr>
+            <w:r>
+              <w:rPr>
+                <w:rFonts w:ascii="Courier" w:hAnsi="Courier" w:cs="Courier New"/>
+                <w:color w:val="000000"/>
+                <w:sz w:val="21"/>
+                <w:szCs w:val="21"/>
+              </w:rPr>
+              <w:t>Accuracy : 92.268117</w:t>
+            </w:r>
           </w:p>
         </w:tc>
       </w:tr>
@@ -1560,55 +2506,43 @@
           </w:tcPr>
           <w:p>
             <w:pPr>
-              <w:rPr>
-                <w:rFonts w:ascii="Courier New" w:hAnsi="Courier New" w:cs="Courier New"/>
-              </w:rPr>
-            </w:pPr>
-            <w:r>
-              <w:rPr>
-                <w:rFonts w:ascii="Courier New" w:hAnsi="Courier New" w:cs="Courier New"/>
-              </w:rPr>
-              <w:t>Current split 90.000000 - 10.000000</w:t>
-            </w:r>
-          </w:p>
-        </w:tc>
-      </w:tr>
-      <w:tr>
-        <w:tc>
-          <w:tcPr>
-            <w:tcW w:w="9350" w:type="dxa"/>
-          </w:tcPr>
-          <w:p>
-            <w:pPr>
-              <w:rPr>
-                <w:rFonts w:ascii="Courier New" w:hAnsi="Courier New" w:cs="Courier New"/>
-              </w:rPr>
-            </w:pPr>
-            <w:r>
-              <w:rPr>
-                <w:rFonts w:ascii="Courier New" w:hAnsi="Courier New" w:cs="Courier New"/>
-              </w:rPr>
-              <w:t>Accuracy : 92.399661</w:t>
-            </w:r>
-          </w:p>
-        </w:tc>
-      </w:tr>
-      <w:tr>
-        <w:tc>
-          <w:tcPr>
-            <w:tcW w:w="9350" w:type="dxa"/>
-          </w:tcPr>
-          <w:p>
-            <w:pPr>
-              <w:rPr>
-                <w:rFonts w:ascii="Courier New" w:hAnsi="Courier New" w:cs="Courier New"/>
-              </w:rPr>
-            </w:pPr>
-            <w:r>
-              <w:rPr>
-                <w:rFonts w:ascii="Courier New" w:hAnsi="Courier New" w:cs="Courier New"/>
-              </w:rPr>
-              <w:t>Area under the ROC curve : 0.460438</w:t>
+              <w:shd w:val="clear" w:color="auto" w:fill="FFFFFF"/>
+              <w:tabs>
+                <w:tab w:val="left" w:pos="916"/>
+                <w:tab w:val="left" w:pos="1832"/>
+                <w:tab w:val="left" w:pos="2748"/>
+                <w:tab w:val="left" w:pos="3664"/>
+                <w:tab w:val="left" w:pos="4580"/>
+                <w:tab w:val="left" w:pos="5496"/>
+                <w:tab w:val="left" w:pos="6412"/>
+                <w:tab w:val="left" w:pos="7328"/>
+                <w:tab w:val="left" w:pos="8244"/>
+                <w:tab w:val="left" w:pos="9160"/>
+                <w:tab w:val="left" w:pos="10076"/>
+                <w:tab w:val="left" w:pos="10992"/>
+                <w:tab w:val="left" w:pos="11908"/>
+                <w:tab w:val="left" w:pos="12824"/>
+                <w:tab w:val="left" w:pos="13740"/>
+                <w:tab w:val="left" w:pos="14656"/>
+              </w:tabs>
+              <w:wordWrap w:val="0"/>
+              <w:spacing w:line="255" w:lineRule="atLeast"/>
+              <w:textAlignment w:val="baseline"/>
+              <w:rPr>
+                <w:rFonts w:ascii="Courier" w:hAnsi="Courier" w:cs="Courier New"/>
+                <w:color w:val="000000"/>
+                <w:sz w:val="21"/>
+                <w:szCs w:val="21"/>
+              </w:rPr>
+            </w:pPr>
+            <w:r>
+              <w:rPr>
+                <w:rFonts w:ascii="Courier" w:hAnsi="Courier" w:cs="Courier New"/>
+                <w:color w:val="000000"/>
+                <w:sz w:val="21"/>
+                <w:szCs w:val="21"/>
+              </w:rPr>
+              <w:t>Area under the ROC curve : 0.959753</w:t>
             </w:r>
           </w:p>
         </w:tc>
@@ -1625,7 +2559,6 @@
         <w:pStyle w:val="Heading1"/>
       </w:pPr>
       <w:r>
-        <w:lastRenderedPageBreak/>
         <w:t>Plot # 1:</w:t>
       </w:r>
     </w:p>
@@ -1709,6 +2642,9 @@
     </w:p>
     <w:p>
       <w:r>
+        <w:rPr>
+          <w:noProof/>
+        </w:rPr>
         <w:drawing>
           <wp:anchor distT="0" distB="0" distL="114300" distR="114300" simplePos="0" relativeHeight="251658240" behindDoc="0" locked="0" layoutInCell="1" allowOverlap="1" wp14:anchorId="45BAAE68" wp14:editId="0D6747CA">
             <wp:simplePos x="0" y="0"/>
@@ -1783,6 +2719,7 @@
         </w:tabs>
       </w:pPr>
       <w:r>
+        <w:lastRenderedPageBreak/>
         <w:tab/>
       </w:r>
     </w:p>
@@ -1798,11 +2735,7 @@
         <w:pStyle w:val="Heading1"/>
       </w:pPr>
       <w:r>
-        <w:lastRenderedPageBreak/>
-        <w:t>Plot # 2</w:t>
-      </w:r>
-      <w:r>
-        <w:t>:</w:t>
+        <w:t>Plot # 2:</w:t>
       </w:r>
     </w:p>
     <w:p>
@@ -1818,6 +2751,9 @@
     <w:p/>
     <w:p>
       <w:r>
+        <w:rPr>
+          <w:noProof/>
+        </w:rPr>
         <w:drawing>
           <wp:anchor distT="0" distB="0" distL="114300" distR="114300" simplePos="0" relativeHeight="251659264" behindDoc="0" locked="0" layoutInCell="1" allowOverlap="1" wp14:anchorId="09AF1457" wp14:editId="3495466D">
             <wp:simplePos x="0" y="0"/>
@@ -1894,7 +2830,6 @@
         <w:pStyle w:val="Heading1"/>
       </w:pPr>
       <w:r>
-        <w:lastRenderedPageBreak/>
         <w:t>Plot # 3:</w:t>
       </w:r>
     </w:p>
@@ -1906,6 +2841,9 @@
     <w:p/>
     <w:p>
       <w:r>
+        <w:rPr>
+          <w:noProof/>
+        </w:rPr>
         <w:drawing>
           <wp:anchor distT="0" distB="0" distL="114300" distR="114300" simplePos="0" relativeHeight="251660288" behindDoc="0" locked="0" layoutInCell="1" allowOverlap="1" wp14:anchorId="7ECAC36E" wp14:editId="1E5BFCFA">
             <wp:simplePos x="0" y="0"/>
@@ -1973,9 +2911,10 @@
     </w:p>
     <w:p/>
     <w:p/>
-    <w:p/>
-    <w:p/>
-    <w:p/>
+    <w:p>
+      <w:bookmarkStart w:id="0" w:name="_GoBack"/>
+      <w:bookmarkEnd w:id="0"/>
+    </w:p>
     <w:sectPr>
       <w:pgSz w:w="12240" w:h="15840"/>
       <w:pgMar w:top="1440" w:right="1440" w:bottom="1440" w:left="1440" w:header="720" w:footer="720" w:gutter="0"/>
@@ -3086,6 +4025,52 @@
       <w:color w:val="5B9BD5" w:themeColor="accent1"/>
     </w:rPr>
   </w:style>
+  <w:style w:type="paragraph" w:styleId="HTMLPreformatted">
+    <w:name w:val="HTML Preformatted"/>
+    <w:basedOn w:val="Normal"/>
+    <w:link w:val="HTMLPreformattedChar"/>
+    <w:uiPriority w:val="99"/>
+    <w:unhideWhenUsed/>
+    <w:rsid w:val="00060E19"/>
+    <w:pPr>
+      <w:tabs>
+        <w:tab w:val="left" w:pos="916"/>
+        <w:tab w:val="left" w:pos="1832"/>
+        <w:tab w:val="left" w:pos="2748"/>
+        <w:tab w:val="left" w:pos="3664"/>
+        <w:tab w:val="left" w:pos="4580"/>
+        <w:tab w:val="left" w:pos="5496"/>
+        <w:tab w:val="left" w:pos="6412"/>
+        <w:tab w:val="left" w:pos="7328"/>
+        <w:tab w:val="left" w:pos="8244"/>
+        <w:tab w:val="left" w:pos="9160"/>
+        <w:tab w:val="left" w:pos="10076"/>
+        <w:tab w:val="left" w:pos="10992"/>
+        <w:tab w:val="left" w:pos="11908"/>
+        <w:tab w:val="left" w:pos="12824"/>
+        <w:tab w:val="left" w:pos="13740"/>
+        <w:tab w:val="left" w:pos="14656"/>
+      </w:tabs>
+      <w:spacing w:after="0" w:line="240" w:lineRule="auto"/>
+    </w:pPr>
+    <w:rPr>
+      <w:rFonts w:ascii="Courier New" w:hAnsi="Courier New" w:cs="Courier New"/>
+      <w:sz w:val="20"/>
+      <w:szCs w:val="20"/>
+    </w:rPr>
+  </w:style>
+  <w:style w:type="character" w:customStyle="1" w:styleId="HTMLPreformattedChar">
+    <w:name w:val="HTML Preformatted Char"/>
+    <w:basedOn w:val="DefaultParagraphFont"/>
+    <w:link w:val="HTMLPreformatted"/>
+    <w:uiPriority w:val="99"/>
+    <w:rsid w:val="00060E19"/>
+    <w:rPr>
+      <w:rFonts w:ascii="Courier New" w:hAnsi="Courier New" w:cs="Courier New"/>
+      <w:sz w:val="20"/>
+      <w:szCs w:val="20"/>
+    </w:rPr>
+  </w:style>
 </w:styles>
 </file>
 
@@ -3355,7 +4340,7 @@
 </file>
 
 <file path=customXml/itemProps1.xml><?xml version="1.0" encoding="utf-8"?>
-<ds:datastoreItem xmlns:ds="http://schemas.openxmlformats.org/officeDocument/2006/customXml" ds:itemID="{550785BA-64B7-D54B-AD0E-88E32A638DD3}">
+<ds:datastoreItem xmlns:ds="http://schemas.openxmlformats.org/officeDocument/2006/customXml" ds:itemID="{EFA61C18-BC25-C145-904E-47AA7C1F3DD2}">
   <ds:schemaRefs>
     <ds:schemaRef ds:uri="http://schemas.openxmlformats.org/officeDocument/2006/bibliography"/>
   </ds:schemaRefs>

</xml_diff>